<commit_message>
Update ArtronShop Smart Office protocol.docx
</commit_message>
<xml_diff>
--- a/ArtronShop Smart Office protocol.docx
+++ b/ArtronShop Smart Office protocol.docx
@@ -973,15 +973,6 @@
       <w:r>
         <w:t xml:space="preserve"> update UI on screen</w:t>
       </w:r>
-      <w:r>
-        <w:t xml:space="preserve"> for updat</w:t>
-      </w:r>
-      <w:r>
-        <w:t>e UI</w:t>
-      </w:r>
-      <w:r>
-        <w:t xml:space="preserve"> on screen</w:t>
-      </w:r>
     </w:p>
     <w:p>
       <w:r>
@@ -1028,7 +1019,13 @@
     </w:p>
     <w:p>
       <w:r>
-        <w:t xml:space="preserve">if light bulb is power on, it gets last control status from EEPROM then update Relay statue and </w:t>
+        <w:t>if light bulb is power on, it gets last control status from EEPROM then update Relay statu</w:t>
+      </w:r>
+      <w:r>
+        <w:t>s</w:t>
+      </w:r>
+      <w:r>
+        <w:t xml:space="preserve"> and </w:t>
       </w:r>
       <w:r>
         <w:t>broadcast</w:t>
@@ -1082,11 +1079,43 @@
       </w:r>
     </w:p>
     <w:p>
+      <w:r>
+        <w:lastRenderedPageBreak/>
+        <w:t xml:space="preserve">When </w:t>
+      </w:r>
+      <w:r>
+        <w:t>light bulb</w:t>
+      </w:r>
+      <w:r>
+        <w:t xml:space="preserve"> got </w:t>
+      </w:r>
+      <w:r>
+        <w:t>1: Control light bulb</w:t>
+      </w:r>
+      <w:r>
+        <w:t xml:space="preserve"> from ESP-NOW, it </w:t>
+      </w:r>
+      <w:r>
+        <w:t>updates</w:t>
+      </w:r>
+      <w:r>
+        <w:t xml:space="preserve"> Relay status and </w:t>
+      </w:r>
+      <w:r>
+        <w:t>broadcast</w:t>
+      </w:r>
+      <w:r>
+        <w:t xml:space="preserve"> </w:t>
+      </w:r>
+      <w:r>
+        <w:t>2: Light bulb status</w:t>
+      </w:r>
+    </w:p>
+    <w:p>
       <w:pPr>
         <w:pStyle w:val="Heading3"/>
       </w:pPr>
       <w:r>
-        <w:lastRenderedPageBreak/>
         <w:t>Door sensor</w:t>
       </w:r>
     </w:p>
@@ -1104,6 +1133,18 @@
         <w:t xml:space="preserve"> or door status is change</w:t>
       </w:r>
       <w:r>
+        <w:t xml:space="preserve"> or </w:t>
+      </w:r>
+      <w:r>
+        <w:t xml:space="preserve">got </w:t>
+      </w:r>
+      <w:r>
+        <w:t>5: Require door sensor status</w:t>
+      </w:r>
+      <w:r>
+        <w:t xml:space="preserve"> from ESP-NOW</w:t>
+      </w:r>
+      <w:r>
         <w:t xml:space="preserve">, </w:t>
       </w:r>
       <w:r>
@@ -1144,7 +1185,25 @@
         <w:t>sensor value</w:t>
       </w:r>
       <w:r>
-        <w:t xml:space="preserve"> change, it </w:t>
+        <w:t xml:space="preserve"> change</w:t>
+      </w:r>
+      <w:r>
+        <w:t xml:space="preserve"> or </w:t>
+      </w:r>
+      <w:r>
+        <w:t xml:space="preserve">got </w:t>
+      </w:r>
+      <w:r>
+        <w:t>7: Require Temperature &amp; Humidity sensor status</w:t>
+      </w:r>
+      <w:r>
+        <w:t xml:space="preserve"> </w:t>
+      </w:r>
+      <w:r>
+        <w:t>from ESP-NOW</w:t>
+      </w:r>
+      <w:r>
+        <w:t xml:space="preserve">, it </w:t>
       </w:r>
       <w:r>
         <w:t xml:space="preserve">broadcast </w:t>
@@ -1175,7 +1234,16 @@
     </w:p>
     <w:p>
       <w:r>
-        <w:t xml:space="preserve">if sensor is power on or sensor value change, it </w:t>
+        <w:t>if sensor is power on or sensor value change</w:t>
+      </w:r>
+      <w:r>
+        <w:t xml:space="preserve"> or got </w:t>
+      </w:r>
+      <w:r>
+        <w:t>9: Require PM sensor status</w:t>
+      </w:r>
+      <w:r>
+        <w:t xml:space="preserve">, it </w:t>
       </w:r>
       <w:r>
         <w:t xml:space="preserve">broadcast </w:t>

</xml_diff>